<commit_message>
[Add] Identity To The Project
</commit_message>
<xml_diff>
--- a/Explanation.docx
+++ b/Explanation.docx
@@ -1,6 +1,6 @@
 
 <file path=word/document.xml><?xml version="1.0" encoding="utf-8"?>
-<w:document xmlns:wpc="http://schemas.microsoft.com/office/word/2010/wordprocessingCanvas" xmlns:cx="http://schemas.microsoft.com/office/drawing/2014/chartex" xmlns:cx1="http://schemas.microsoft.com/office/drawing/2015/9/8/chartex" xmlns:cx2="http://schemas.microsoft.com/office/drawing/2015/10/21/chartex" xmlns:cx3="http://schemas.microsoft.com/office/drawing/2016/5/9/chartex" xmlns:cx4="http://schemas.microsoft.com/office/drawing/2016/5/10/chartex" xmlns:cx5="http://schemas.microsoft.com/office/drawing/2016/5/11/chartex" xmlns:cx6="http://schemas.microsoft.com/office/drawing/2016/5/12/chartex" xmlns:cx7="http://schemas.microsoft.com/office/drawing/2016/5/13/chartex" xmlns:cx8="http://schemas.microsoft.com/office/drawing/2016/5/14/chartex" xmlns:mc="http://schemas.openxmlformats.org/markup-compatibility/2006" xmlns:aink="http://schemas.microsoft.com/office/drawing/2016/ink" xmlns:am3d="http://schemas.microsoft.com/office/drawing/2017/model3d" xmlns:o="urn:schemas-microsoft-com:office:office" xmlns:oel="http://schemas.microsoft.com/office/2019/extlst" xmlns:r="http://schemas.openxmlformats.org/officeDocument/2006/relationships" xmlns:m="http://schemas.openxmlformats.org/officeDocument/2006/math" xmlns:v="urn:schemas-microsoft-com:vml" xmlns:wp14="http://schemas.microsoft.com/office/word/2010/wordprocessingDrawing" xmlns:wp="http://schemas.openxmlformats.org/drawingml/2006/wordprocessingDrawing" xmlns:w10="urn:schemas-microsoft-com:office:word" xmlns:w="http://schemas.openxmlformats.org/wordprocessingml/2006/main" xmlns:w14="http://schemas.microsoft.com/office/word/2010/wordml" xmlns:w15="http://schemas.microsoft.com/office/word/2012/wordml" xmlns:w16cex="http://schemas.microsoft.com/office/word/2018/wordml/cex" xmlns:w16cid="http://schemas.microsoft.com/office/word/2016/wordml/cid" xmlns:w16="http://schemas.microsoft.com/office/word/2018/wordml" xmlns:w16du="http://schemas.microsoft.com/office/word/2023/wordml/word16du" xmlns:w16sdtdh="http://schemas.microsoft.com/office/word/2020/wordml/sdtdatahash" xmlns:w16se="http://schemas.microsoft.com/office/word/2015/wordml/symex" xmlns:wpg="http://schemas.microsoft.com/office/word/2010/wordprocessingGroup" xmlns:wpi="http://schemas.microsoft.com/office/word/2010/wordprocessingInk" xmlns:wne="http://schemas.microsoft.com/office/word/2006/wordml" xmlns:wps="http://schemas.microsoft.com/office/word/2010/wordprocessingShape" mc:Ignorable="w14 w15 w16se w16cid w16 w16cex w16sdtdh wp14">
+<w:document xmlns:wpc="http://schemas.microsoft.com/office/word/2010/wordprocessingCanvas" xmlns:cx="http://schemas.microsoft.com/office/drawing/2014/chartex" xmlns:cx1="http://schemas.microsoft.com/office/drawing/2015/9/8/chartex" xmlns:cx2="http://schemas.microsoft.com/office/drawing/2015/10/21/chartex" xmlns:cx3="http://schemas.microsoft.com/office/drawing/2016/5/9/chartex" xmlns:cx4="http://schemas.microsoft.com/office/drawing/2016/5/10/chartex" xmlns:cx5="http://schemas.microsoft.com/office/drawing/2016/5/11/chartex" xmlns:cx6="http://schemas.microsoft.com/office/drawing/2016/5/12/chartex" xmlns:cx7="http://schemas.microsoft.com/office/drawing/2016/5/13/chartex" xmlns:cx8="http://schemas.microsoft.com/office/drawing/2016/5/14/chartex" xmlns:mc="http://schemas.openxmlformats.org/markup-compatibility/2006" xmlns:aink="http://schemas.microsoft.com/office/drawing/2016/ink" xmlns:am3d="http://schemas.microsoft.com/office/drawing/2017/model3d" xmlns:o="urn:schemas-microsoft-com:office:office" xmlns:oel="http://schemas.microsoft.com/office/2019/extlst" xmlns:r="http://schemas.openxmlformats.org/officeDocument/2006/relationships" xmlns:m="http://schemas.openxmlformats.org/officeDocument/2006/math" xmlns:v="urn:schemas-microsoft-com:vml" xmlns:wp14="http://schemas.microsoft.com/office/word/2010/wordprocessingDrawing" xmlns:wp="http://schemas.openxmlformats.org/drawingml/2006/wordprocessingDrawing" xmlns:w10="urn:schemas-microsoft-com:office:word" xmlns:w="http://schemas.openxmlformats.org/wordprocessingml/2006/main" xmlns:w14="http://schemas.microsoft.com/office/word/2010/wordml" xmlns:w15="http://schemas.microsoft.com/office/word/2012/wordml" xmlns:w16cex="http://schemas.microsoft.com/office/word/2018/wordml/cex" xmlns:w16cid="http://schemas.microsoft.com/office/word/2016/wordml/cid" xmlns:w16="http://schemas.microsoft.com/office/word/2018/wordml" xmlns:w16sdtdh="http://schemas.microsoft.com/office/word/2020/wordml/sdtdatahash" xmlns:w16se="http://schemas.microsoft.com/office/word/2015/wordml/symex" xmlns:wpg="http://schemas.microsoft.com/office/word/2010/wordprocessingGroup" xmlns:wpi="http://schemas.microsoft.com/office/word/2010/wordprocessingInk" xmlns:wne="http://schemas.microsoft.com/office/word/2006/wordml" xmlns:wps="http://schemas.microsoft.com/office/word/2010/wordprocessingShape" mc:Ignorable="w14 w15 w16se w16cid w16 w16cex w16sdtdh wp14">
   <w:body>
     <w:p>
       <w:pPr>
@@ -1103,6 +1103,7 @@
           <w:lang w:bidi="ar-EG"/>
         </w:rPr>
       </w:pPr>
+      <w:proofErr w:type="spellStart"/>
       <w:r>
         <w:rPr>
           <w:rFonts w:ascii="Bahnschrift Condensed" w:hAnsi="Bahnschrift Condensed" w:cstheme="majorBidi"/>
@@ -1112,6 +1113,7 @@
         </w:rPr>
         <w:t>Middlewares</w:t>
       </w:r>
+      <w:proofErr w:type="spellEnd"/>
     </w:p>
     <w:p>
       <w:pPr>
@@ -1234,6 +1236,7 @@
           <w:lang w:bidi="ar-EG"/>
         </w:rPr>
       </w:pPr>
+      <w:proofErr w:type="spellStart"/>
       <w:r>
         <w:rPr>
           <w:rFonts w:ascii="Bahnschrift Condensed" w:hAnsi="Bahnschrift Condensed" w:cstheme="majorBidi"/>
@@ -1243,6 +1246,7 @@
         </w:rPr>
         <w:t>Appsettings</w:t>
       </w:r>
+      <w:proofErr w:type="spellEnd"/>
     </w:p>
     <w:p>
       <w:pPr>
@@ -1362,6 +1366,7 @@
           <w:lang w:bidi="ar-EG"/>
         </w:rPr>
       </w:pPr>
+      <w:proofErr w:type="spellStart"/>
       <w:proofErr w:type="gramStart"/>
       <w:r>
         <w:rPr>
@@ -1372,6 +1377,7 @@
         </w:rPr>
         <w:t>Microsoft.AspNetCore.Identity.EntityFrameworkCore</w:t>
       </w:r>
+      <w:proofErr w:type="spellEnd"/>
       <w:proofErr w:type="gramEnd"/>
     </w:p>
     <w:p>
@@ -1426,22 +1432,24 @@
         </w:tabs>
         <w:ind w:left="270"/>
         <w:rPr>
-          <w:rFonts w:ascii="Bahnschrift Condensed" w:hAnsi="Bahnschrift Condensed" w:cstheme="majorBidi"/>
-          <w:sz w:val="48"/>
-          <w:szCs w:val="48"/>
-          <w:lang w:bidi="ar-EG"/>
-        </w:rPr>
-      </w:pPr>
-      <w:proofErr w:type="gramStart"/>
-      <w:r>
-        <w:rPr>
           <w:rFonts w:ascii="Bahnschrift Condensed" w:hAnsi="Bahnschrift Condensed" w:cs="Cascadia Mono"/>
           <w:color w:val="0000FF"/>
           <w:sz w:val="28"/>
           <w:szCs w:val="28"/>
         </w:rPr>
-        <w:t>Microsoft.AspNetCore.Identity.EntityFrameworkCore</w:t>
-      </w:r>
+      </w:pPr>
+      <w:proofErr w:type="spellStart"/>
+      <w:proofErr w:type="gramStart"/>
+      <w:r>
+        <w:rPr>
+          <w:rFonts w:ascii="Bahnschrift Condensed" w:hAnsi="Bahnschrift Condensed" w:cs="Cascadia Mono"/>
+          <w:color w:val="0000FF"/>
+          <w:sz w:val="28"/>
+          <w:szCs w:val="28"/>
+        </w:rPr>
+        <w:t>Microsoft.AspNetCore.Authentication.JwtBearer</w:t>
+      </w:r>
+      <w:proofErr w:type="spellEnd"/>
       <w:proofErr w:type="gramEnd"/>
     </w:p>
     <w:p>
@@ -1462,6 +1470,8 @@
           <w:lang w:bidi="ar-EG"/>
         </w:rPr>
       </w:pPr>
+      <w:proofErr w:type="spellStart"/>
+      <w:proofErr w:type="gramStart"/>
       <w:r>
         <w:rPr>
           <w:rFonts w:ascii="Bahnschrift Condensed" w:hAnsi="Bahnschrift Condensed" w:cs="Cascadia Mono"/>
@@ -1469,8 +1479,10 @@
           <w:sz w:val="28"/>
           <w:szCs w:val="28"/>
         </w:rPr>
-        <w:t>Microsoft.EntityFrameworkCore</w:t>
-      </w:r>
+        <w:t>Microsoft.AspNetCore.Identity.EntityFrameworkCore</w:t>
+      </w:r>
+      <w:proofErr w:type="spellEnd"/>
+      <w:proofErr w:type="gramEnd"/>
     </w:p>
     <w:p>
       <w:pPr>
@@ -1490,7 +1502,7 @@
           <w:lang w:bidi="ar-EG"/>
         </w:rPr>
       </w:pPr>
-      <w:proofErr w:type="gramStart"/>
+      <w:proofErr w:type="spellStart"/>
       <w:r>
         <w:rPr>
           <w:rFonts w:ascii="Bahnschrift Condensed" w:hAnsi="Bahnschrift Condensed" w:cs="Cascadia Mono"/>
@@ -1498,9 +1510,9 @@
           <w:sz w:val="28"/>
           <w:szCs w:val="28"/>
         </w:rPr>
-        <w:t>Microsoft.EntityFrameworkCore.Design</w:t>
-      </w:r>
-      <w:proofErr w:type="gramEnd"/>
+        <w:t>Microsoft.EntityFrameworkCore</w:t>
+      </w:r>
+      <w:proofErr w:type="spellEnd"/>
     </w:p>
     <w:p>
       <w:pPr>
@@ -1520,6 +1532,7 @@
           <w:lang w:bidi="ar-EG"/>
         </w:rPr>
       </w:pPr>
+      <w:proofErr w:type="spellStart"/>
       <w:proofErr w:type="gramStart"/>
       <w:r>
         <w:rPr>
@@ -1528,8 +1541,9 @@
           <w:sz w:val="28"/>
           <w:szCs w:val="28"/>
         </w:rPr>
-        <w:t>Microsoft.EntityFrameworkCore.Relational</w:t>
-      </w:r>
+        <w:t>Microsoft.EntityFrameworkCore.Design</w:t>
+      </w:r>
+      <w:proofErr w:type="spellEnd"/>
       <w:proofErr w:type="gramEnd"/>
     </w:p>
     <w:p>
@@ -1550,6 +1564,7 @@
           <w:lang w:bidi="ar-EG"/>
         </w:rPr>
       </w:pPr>
+      <w:proofErr w:type="spellStart"/>
       <w:proofErr w:type="gramStart"/>
       <w:r>
         <w:rPr>
@@ -1558,8 +1573,9 @@
           <w:sz w:val="28"/>
           <w:szCs w:val="28"/>
         </w:rPr>
-        <w:t>Microsoft.EntityFrameworkCore.SqlServer</w:t>
-      </w:r>
+        <w:t>Microsoft.EntityFrameworkCore.Relational</w:t>
+      </w:r>
+      <w:proofErr w:type="spellEnd"/>
       <w:proofErr w:type="gramEnd"/>
     </w:p>
     <w:p>
@@ -1580,6 +1596,7 @@
           <w:lang w:bidi="ar-EG"/>
         </w:rPr>
       </w:pPr>
+      <w:proofErr w:type="spellStart"/>
       <w:proofErr w:type="gramStart"/>
       <w:r>
         <w:rPr>
@@ -1588,48 +1605,10 @@
           <w:sz w:val="28"/>
           <w:szCs w:val="28"/>
         </w:rPr>
-        <w:t>Microsoft.EntityFrameworkCore.Tools</w:t>
-      </w:r>
+        <w:t>Microsoft.EntityFrameworkCore.SqlServer</w:t>
+      </w:r>
+      <w:proofErr w:type="spellEnd"/>
       <w:proofErr w:type="gramEnd"/>
-    </w:p>
-    <w:p>
-      <w:pPr>
-        <w:tabs>
-          <w:tab w:val="left" w:pos="1800"/>
-        </w:tabs>
-        <w:rPr>
-          <w:rFonts w:ascii="Bahnschrift Condensed" w:hAnsi="Bahnschrift Condensed" w:cstheme="majorBidi"/>
-          <w:sz w:val="48"/>
-          <w:szCs w:val="48"/>
-          <w:lang w:bidi="ar-EG"/>
-        </w:rPr>
-      </w:pPr>
-    </w:p>
-    <w:p>
-      <w:pPr>
-        <w:pStyle w:val="ListParagraph"/>
-        <w:numPr>
-          <w:ilvl w:val="1"/>
-          <w:numId w:val="1"/>
-        </w:numPr>
-        <w:ind w:left="-90"/>
-        <w:rPr>
-          <w:rFonts w:ascii="Bahnschrift Condensed" w:hAnsi="Bahnschrift Condensed" w:cstheme="majorBidi"/>
-          <w:sz w:val="32"/>
-          <w:szCs w:val="32"/>
-          <w:lang w:bidi="ar-EG"/>
-        </w:rPr>
-      </w:pPr>
-      <w:r>
-        <w:rPr>
-          <w:rFonts w:ascii="Bahnschrift Condensed" w:hAnsi="Bahnschrift Condensed" w:cstheme="majorBidi"/>
-          <w:sz w:val="32"/>
-          <w:szCs w:val="32"/>
-          <w:lang w:bidi="ar-EG"/>
-        </w:rPr>
-        <w:lastRenderedPageBreak/>
-        <w:t>Core</w:t>
-      </w:r>
     </w:p>
     <w:p>
       <w:pPr>
@@ -1649,6 +1628,7 @@
           <w:lang w:bidi="ar-EG"/>
         </w:rPr>
       </w:pPr>
+      <w:proofErr w:type="spellStart"/>
       <w:proofErr w:type="gramStart"/>
       <w:r>
         <w:rPr>
@@ -1657,9 +1637,48 @@
           <w:sz w:val="28"/>
           <w:szCs w:val="28"/>
         </w:rPr>
-        <w:t>AutoMapper.Extensions.Microsoft.DependencyInjection</w:t>
-      </w:r>
+        <w:t>Microsoft.EntityFrameworkCore.Tools</w:t>
+      </w:r>
+      <w:proofErr w:type="spellEnd"/>
       <w:proofErr w:type="gramEnd"/>
+    </w:p>
+    <w:p>
+      <w:pPr>
+        <w:tabs>
+          <w:tab w:val="left" w:pos="1800"/>
+        </w:tabs>
+        <w:rPr>
+          <w:rFonts w:ascii="Bahnschrift Condensed" w:hAnsi="Bahnschrift Condensed" w:cstheme="majorBidi"/>
+          <w:sz w:val="48"/>
+          <w:szCs w:val="48"/>
+          <w:lang w:bidi="ar-EG"/>
+        </w:rPr>
+      </w:pPr>
+    </w:p>
+    <w:p>
+      <w:pPr>
+        <w:pStyle w:val="ListParagraph"/>
+        <w:numPr>
+          <w:ilvl w:val="1"/>
+          <w:numId w:val="1"/>
+        </w:numPr>
+        <w:ind w:left="-90"/>
+        <w:rPr>
+          <w:rFonts w:ascii="Bahnschrift Condensed" w:hAnsi="Bahnschrift Condensed" w:cstheme="majorBidi"/>
+          <w:sz w:val="32"/>
+          <w:szCs w:val="32"/>
+          <w:lang w:bidi="ar-EG"/>
+        </w:rPr>
+      </w:pPr>
+      <w:r>
+        <w:rPr>
+          <w:rFonts w:ascii="Bahnschrift Condensed" w:hAnsi="Bahnschrift Condensed" w:cstheme="majorBidi"/>
+          <w:sz w:val="32"/>
+          <w:szCs w:val="32"/>
+          <w:lang w:bidi="ar-EG"/>
+        </w:rPr>
+        <w:t>Core</w:t>
+      </w:r>
     </w:p>
     <w:p>
       <w:pPr>
@@ -1679,6 +1698,8 @@
           <w:lang w:bidi="ar-EG"/>
         </w:rPr>
       </w:pPr>
+      <w:proofErr w:type="spellStart"/>
+      <w:proofErr w:type="gramStart"/>
       <w:r>
         <w:rPr>
           <w:rFonts w:ascii="Bahnschrift Condensed" w:hAnsi="Bahnschrift Condensed" w:cs="Cascadia Mono"/>
@@ -1686,8 +1707,10 @@
           <w:sz w:val="28"/>
           <w:szCs w:val="28"/>
         </w:rPr>
-        <w:t>FluentValidation.AspNetCore</w:t>
-      </w:r>
+        <w:t>AutoMapper.Extensions.Microsoft.DependencyInjection</w:t>
+      </w:r>
+      <w:proofErr w:type="spellEnd"/>
+      <w:proofErr w:type="gramEnd"/>
     </w:p>
     <w:p>
       <w:pPr>
@@ -1707,6 +1730,7 @@
           <w:lang w:bidi="ar-EG"/>
         </w:rPr>
       </w:pPr>
+      <w:proofErr w:type="spellStart"/>
       <w:r>
         <w:rPr>
           <w:rFonts w:ascii="Bahnschrift Condensed" w:hAnsi="Bahnschrift Condensed" w:cs="Cascadia Mono"/>
@@ -1714,8 +1738,9 @@
           <w:sz w:val="28"/>
           <w:szCs w:val="28"/>
         </w:rPr>
-        <w:t>FluentValidation.DependencyInjectionExtensions</w:t>
-      </w:r>
+        <w:t>FluentValidation.AspNetCore</w:t>
+      </w:r>
+      <w:proofErr w:type="spellEnd"/>
     </w:p>
     <w:p>
       <w:pPr>
@@ -1735,6 +1760,7 @@
           <w:lang w:bidi="ar-EG"/>
         </w:rPr>
       </w:pPr>
+      <w:proofErr w:type="spellStart"/>
       <w:r>
         <w:rPr>
           <w:rFonts w:ascii="Bahnschrift Condensed" w:hAnsi="Bahnschrift Condensed" w:cs="Cascadia Mono"/>
@@ -1742,12 +1768,17 @@
           <w:sz w:val="28"/>
           <w:szCs w:val="28"/>
         </w:rPr>
-        <w:t>MediatR</w:t>
-      </w:r>
-    </w:p>
-    <w:p>
-      <w:pPr>
-        <w:pStyle w:val="ListParagraph"/>
+        <w:t>FluentValidation.DependencyInjectionExtensions</w:t>
+      </w:r>
+      <w:proofErr w:type="spellEnd"/>
+    </w:p>
+    <w:p>
+      <w:pPr>
+        <w:pStyle w:val="ListParagraph"/>
+        <w:numPr>
+          <w:ilvl w:val="2"/>
+          <w:numId w:val="1"/>
+        </w:numPr>
         <w:tabs>
           <w:tab w:val="left" w:pos="1800"/>
         </w:tabs>
@@ -1759,50 +1790,77 @@
           <w:lang w:bidi="ar-EG"/>
         </w:rPr>
       </w:pPr>
-    </w:p>
-    <w:p>
-      <w:pPr>
-        <w:pStyle w:val="ListParagraph"/>
-        <w:numPr>
-          <w:ilvl w:val="1"/>
-          <w:numId w:val="1"/>
-        </w:numPr>
-        <w:ind w:left="-90"/>
-        <w:rPr>
-          <w:rFonts w:ascii="Bahnschrift Condensed" w:hAnsi="Bahnschrift Condensed" w:cstheme="majorBidi"/>
-          <w:sz w:val="32"/>
-          <w:szCs w:val="32"/>
-          <w:lang w:bidi="ar-EG"/>
-        </w:rPr>
-      </w:pPr>
-      <w:r>
-        <w:rPr>
-          <w:rFonts w:ascii="Bahnschrift Condensed" w:hAnsi="Bahnschrift Condensed" w:cstheme="majorBidi"/>
-          <w:sz w:val="32"/>
-          <w:szCs w:val="32"/>
-          <w:lang w:bidi="ar-EG"/>
-        </w:rPr>
-        <w:t>API</w:t>
-      </w:r>
-    </w:p>
-    <w:p>
-      <w:pPr>
-        <w:pStyle w:val="ListParagraph"/>
-        <w:numPr>
-          <w:ilvl w:val="2"/>
-          <w:numId w:val="1"/>
-        </w:numPr>
+      <w:proofErr w:type="spellStart"/>
+      <w:r>
+        <w:rPr>
+          <w:rFonts w:ascii="Bahnschrift Condensed" w:hAnsi="Bahnschrift Condensed" w:cs="Cascadia Mono"/>
+          <w:color w:val="0000FF"/>
+          <w:sz w:val="28"/>
+          <w:szCs w:val="28"/>
+        </w:rPr>
+        <w:t>MediatR</w:t>
+      </w:r>
+      <w:proofErr w:type="spellEnd"/>
+    </w:p>
+    <w:p>
+      <w:pPr>
+        <w:pStyle w:val="ListParagraph"/>
         <w:tabs>
           <w:tab w:val="left" w:pos="1800"/>
         </w:tabs>
         <w:ind w:left="270"/>
         <w:rPr>
           <w:rFonts w:ascii="Bahnschrift Condensed" w:hAnsi="Bahnschrift Condensed" w:cstheme="majorBidi"/>
+          <w:sz w:val="48"/>
+          <w:szCs w:val="48"/>
+          <w:lang w:bidi="ar-EG"/>
+        </w:rPr>
+      </w:pPr>
+    </w:p>
+    <w:p>
+      <w:pPr>
+        <w:pStyle w:val="ListParagraph"/>
+        <w:numPr>
+          <w:ilvl w:val="1"/>
+          <w:numId w:val="1"/>
+        </w:numPr>
+        <w:ind w:left="-90"/>
+        <w:rPr>
+          <w:rFonts w:ascii="Bahnschrift Condensed" w:hAnsi="Bahnschrift Condensed" w:cstheme="majorBidi"/>
+          <w:sz w:val="32"/>
+          <w:szCs w:val="32"/>
+          <w:lang w:bidi="ar-EG"/>
+        </w:rPr>
+      </w:pPr>
+      <w:r>
+        <w:rPr>
+          <w:rFonts w:ascii="Bahnschrift Condensed" w:hAnsi="Bahnschrift Condensed" w:cstheme="majorBidi"/>
+          <w:sz w:val="32"/>
+          <w:szCs w:val="32"/>
+          <w:lang w:bidi="ar-EG"/>
+        </w:rPr>
+        <w:t>API</w:t>
+      </w:r>
+    </w:p>
+    <w:p>
+      <w:pPr>
+        <w:pStyle w:val="ListParagraph"/>
+        <w:numPr>
+          <w:ilvl w:val="2"/>
+          <w:numId w:val="1"/>
+        </w:numPr>
+        <w:tabs>
+          <w:tab w:val="left" w:pos="1800"/>
+        </w:tabs>
+        <w:ind w:left="270"/>
+        <w:rPr>
+          <w:rFonts w:ascii="Bahnschrift Condensed" w:hAnsi="Bahnschrift Condensed" w:cstheme="majorBidi"/>
           <w:sz w:val="28"/>
           <w:szCs w:val="28"/>
           <w:lang w:bidi="ar-EG"/>
         </w:rPr>
       </w:pPr>
+      <w:proofErr w:type="spellStart"/>
       <w:r>
         <w:rPr>
           <w:rFonts w:ascii="Bahnschrift Condensed" w:hAnsi="Bahnschrift Condensed" w:cs="Cascadia Mono"/>
@@ -1812,6 +1870,7 @@
         </w:rPr>
         <w:t>Microsoft.EntityFrameworkCore</w:t>
       </w:r>
+      <w:proofErr w:type="spellEnd"/>
     </w:p>
     <w:p>
       <w:pPr>
@@ -1831,6 +1890,7 @@
           <w:lang w:bidi="ar-EG"/>
         </w:rPr>
       </w:pPr>
+      <w:proofErr w:type="spellStart"/>
       <w:proofErr w:type="gramStart"/>
       <w:r>
         <w:rPr>
@@ -1841,6 +1901,7 @@
         </w:rPr>
         <w:t>Microsoft.EntityFrameworkCore.Design</w:t>
       </w:r>
+      <w:proofErr w:type="spellEnd"/>
       <w:proofErr w:type="gramEnd"/>
     </w:p>
     <w:p>
@@ -1861,6 +1922,7 @@
           <w:lang w:bidi="ar-EG"/>
         </w:rPr>
       </w:pPr>
+      <w:proofErr w:type="spellStart"/>
       <w:proofErr w:type="gramStart"/>
       <w:r>
         <w:rPr>
@@ -1871,6 +1933,7 @@
         </w:rPr>
         <w:t>Microsoft.EntityFrameworkCore.Relational</w:t>
       </w:r>
+      <w:proofErr w:type="spellEnd"/>
       <w:proofErr w:type="gramEnd"/>
     </w:p>
     <w:p>
@@ -2294,7 +2357,6 @@
           <w:szCs w:val="32"/>
           <w:lang w:bidi="ar-EG"/>
         </w:rPr>
-        <w:lastRenderedPageBreak/>
         <w:t>Use</w:t>
       </w:r>
       <w:r>
@@ -2349,11 +2411,19 @@
           <w:lang w:bidi="ar-EG"/>
         </w:rPr>
       </w:pPr>
-      <w:r>
-        <w:rPr>
-          <w:lang w:bidi="ar-EG"/>
-        </w:rPr>
-        <w:t>services.AddMediatR(cfg =&gt; cfg.RegisterServicesFromAssemblies(Assembly.GetExecutingAssembly()));</w:t>
+      <w:proofErr w:type="spellStart"/>
+      <w:r>
+        <w:rPr>
+          <w:lang w:bidi="ar-EG"/>
+        </w:rPr>
+        <w:t>services.AddMediatR</w:t>
+      </w:r>
+      <w:proofErr w:type="spellEnd"/>
+      <w:r>
+        <w:rPr>
+          <w:lang w:bidi="ar-EG"/>
+        </w:rPr>
+        <w:t>(cfg =&gt; cfg.RegisterServicesFromAssemblies(Assembly.GetExecutingAssembly()));</w:t>
       </w:r>
     </w:p>
     <w:p>
@@ -2387,6 +2457,7 @@
         </w:rPr>
         <w:t xml:space="preserve">Configuration of </w:t>
       </w:r>
+      <w:proofErr w:type="spellStart"/>
       <w:r>
         <w:rPr>
           <w:rFonts w:ascii="Bahnschrift Condensed" w:hAnsi="Bahnschrift Condensed" w:cstheme="majorBidi"/>
@@ -2396,6 +2467,7 @@
         </w:rPr>
         <w:t>Automapper</w:t>
       </w:r>
+      <w:proofErr w:type="spellEnd"/>
     </w:p>
     <w:p>
       <w:pPr>
@@ -2405,11 +2477,33 @@
           <w:lang w:bidi="ar-EG"/>
         </w:rPr>
       </w:pPr>
-      <w:r>
-        <w:rPr>
-          <w:lang w:bidi="ar-EG"/>
-        </w:rPr>
-        <w:t>services.AddAutoMapper(Assembly.GetExecutingAssembly());</w:t>
+      <w:proofErr w:type="spellStart"/>
+      <w:r>
+        <w:rPr>
+          <w:lang w:bidi="ar-EG"/>
+        </w:rPr>
+        <w:t>services.AddAutoMapper</w:t>
+      </w:r>
+      <w:proofErr w:type="spellEnd"/>
+      <w:r>
+        <w:rPr>
+          <w:lang w:bidi="ar-EG"/>
+        </w:rPr>
+        <w:t>(</w:t>
+      </w:r>
+      <w:proofErr w:type="spellStart"/>
+      <w:r>
+        <w:rPr>
+          <w:lang w:bidi="ar-EG"/>
+        </w:rPr>
+        <w:t>Assembly.GetExecutingAssembly</w:t>
+      </w:r>
+      <w:proofErr w:type="spellEnd"/>
+      <w:r>
+        <w:rPr>
+          <w:lang w:bidi="ar-EG"/>
+        </w:rPr>
+        <w:t>());</w:t>
       </w:r>
     </w:p>
     <w:p>
@@ -2599,6 +2693,7 @@
                               </w:rPr>
                               <w:t> </w:t>
                             </w:r>
+                            <w:proofErr w:type="spellStart"/>
                             <w:r>
                               <w:rPr>
                                 <w:rFonts w:ascii="JetBrains Mono" w:hAnsi="JetBrains Mono" w:cs="JetBrains Mono"/>
@@ -2606,6 +2701,7 @@
                               </w:rPr>
                               <w:t>IGenericRepositoryAsync</w:t>
                             </w:r>
+                            <w:proofErr w:type="spellEnd"/>
                             <w:r>
                               <w:rPr>
                                 <w:rFonts w:ascii="JetBrains Mono" w:hAnsi="JetBrains Mono" w:cs="JetBrains Mono"/>
@@ -2719,6 +2815,7 @@
                               </w:rPr>
                               <w:t>    </w:t>
                             </w:r>
+                            <w:proofErr w:type="spellStart"/>
                             <w:r>
                               <w:rPr>
                                 <w:rFonts w:ascii="JetBrains Mono" w:hAnsi="JetBrains Mono" w:cs="JetBrains Mono"/>
@@ -2726,6 +2823,7 @@
                               </w:rPr>
                               <w:t>IDbContextTransaction</w:t>
                             </w:r>
+                            <w:proofErr w:type="spellEnd"/>
                             <w:r>
                               <w:rPr>
                                 <w:rFonts w:ascii="JetBrains Mono" w:hAnsi="JetBrains Mono" w:cs="JetBrains Mono"/>
@@ -2733,6 +2831,7 @@
                               </w:rPr>
                               <w:t> </w:t>
                             </w:r>
+                            <w:proofErr w:type="spellStart"/>
                             <w:proofErr w:type="gramStart"/>
                             <w:r>
                               <w:rPr>
@@ -2741,6 +2840,7 @@
                               </w:rPr>
                               <w:t>BeginTransaction</w:t>
                             </w:r>
+                            <w:proofErr w:type="spellEnd"/>
                             <w:r>
                               <w:rPr>
                                 <w:rFonts w:ascii="JetBrains Mono" w:hAnsi="JetBrains Mono" w:cs="JetBrains Mono"/>
@@ -2855,6 +2955,7 @@
                               </w:rPr>
                               <w:t> </w:t>
                             </w:r>
+                            <w:proofErr w:type="spellStart"/>
                             <w:proofErr w:type="gramStart"/>
                             <w:r>
                               <w:rPr>
@@ -2863,6 +2964,7 @@
                               </w:rPr>
                               <w:t>RollBack</w:t>
                             </w:r>
+                            <w:proofErr w:type="spellEnd"/>
                             <w:r>
                               <w:rPr>
                                 <w:rFonts w:ascii="JetBrains Mono" w:hAnsi="JetBrains Mono" w:cs="JetBrains Mono"/>
@@ -2919,12 +3021,21 @@
                               </w:rPr>
                               <w:t>    </w:t>
                             </w:r>
+                            <w:proofErr w:type="spellStart"/>
                             <w:r>
                               <w:rPr>
                                 <w:rFonts w:ascii="JetBrains Mono" w:hAnsi="JetBrains Mono" w:cs="JetBrains Mono"/>
                                 <w:color w:val="DCDCDC"/>
                               </w:rPr>
-                              <w:t>IQueryable&lt;T&gt;</w:t>
+                              <w:t>IQueryable</w:t>
+                            </w:r>
+                            <w:proofErr w:type="spellEnd"/>
+                            <w:r>
+                              <w:rPr>
+                                <w:rFonts w:ascii="JetBrains Mono" w:hAnsi="JetBrains Mono" w:cs="JetBrains Mono"/>
+                                <w:color w:val="DCDCDC"/>
+                              </w:rPr>
+                              <w:t>&lt;T&gt;</w:t>
                             </w:r>
                             <w:r>
                               <w:rPr>
@@ -2933,6 +3044,7 @@
                               </w:rPr>
                               <w:t> </w:t>
                             </w:r>
+                            <w:proofErr w:type="spellStart"/>
                             <w:proofErr w:type="gramStart"/>
                             <w:r>
                               <w:rPr>
@@ -2941,6 +3053,7 @@
                               </w:rPr>
                               <w:t>GetTableNoTracking</w:t>
                             </w:r>
+                            <w:proofErr w:type="spellEnd"/>
                             <w:r>
                               <w:rPr>
                                 <w:rFonts w:ascii="JetBrains Mono" w:hAnsi="JetBrains Mono" w:cs="JetBrains Mono"/>
@@ -2980,12 +3093,21 @@
                               </w:rPr>
                               <w:t>    </w:t>
                             </w:r>
+                            <w:proofErr w:type="spellStart"/>
                             <w:r>
                               <w:rPr>
                                 <w:rFonts w:ascii="JetBrains Mono" w:hAnsi="JetBrains Mono" w:cs="JetBrains Mono"/>
                                 <w:color w:val="DCDCDC"/>
                               </w:rPr>
-                              <w:t>IQueryable&lt;T&gt;</w:t>
+                              <w:t>IQueryable</w:t>
+                            </w:r>
+                            <w:proofErr w:type="spellEnd"/>
+                            <w:r>
+                              <w:rPr>
+                                <w:rFonts w:ascii="JetBrains Mono" w:hAnsi="JetBrains Mono" w:cs="JetBrains Mono"/>
+                                <w:color w:val="DCDCDC"/>
+                              </w:rPr>
+                              <w:t>&lt;T&gt;</w:t>
                             </w:r>
                             <w:r>
                               <w:rPr>
@@ -2994,6 +3116,7 @@
                               </w:rPr>
                               <w:t> </w:t>
                             </w:r>
+                            <w:proofErr w:type="spellStart"/>
                             <w:proofErr w:type="gramStart"/>
                             <w:r>
                               <w:rPr>
@@ -3002,6 +3125,7 @@
                               </w:rPr>
                               <w:t>GetTableAsTracking</w:t>
                             </w:r>
+                            <w:proofErr w:type="spellEnd"/>
                             <w:r>
                               <w:rPr>
                                 <w:rFonts w:ascii="JetBrains Mono" w:hAnsi="JetBrains Mono" w:cs="JetBrains Mono"/>
@@ -3072,6 +3196,7 @@
                               </w:rPr>
                               <w:t> </w:t>
                             </w:r>
+                            <w:proofErr w:type="spellStart"/>
                             <w:proofErr w:type="gramStart"/>
                             <w:r>
                               <w:rPr>
@@ -3080,6 +3205,7 @@
                               </w:rPr>
                               <w:t>GetByIdAsync</w:t>
                             </w:r>
+                            <w:proofErr w:type="spellEnd"/>
                             <w:r>
                               <w:rPr>
                                 <w:rFonts w:ascii="JetBrains Mono" w:hAnsi="JetBrains Mono" w:cs="JetBrains Mono"/>
@@ -3171,6 +3297,7 @@
                               </w:rPr>
                               <w:t> </w:t>
                             </w:r>
+                            <w:proofErr w:type="spellStart"/>
                             <w:proofErr w:type="gramStart"/>
                             <w:r>
                               <w:rPr>
@@ -3179,6 +3306,7 @@
                               </w:rPr>
                               <w:t>AddAsync</w:t>
                             </w:r>
+                            <w:proofErr w:type="spellEnd"/>
                             <w:r>
                               <w:rPr>
                                 <w:rFonts w:ascii="JetBrains Mono" w:hAnsi="JetBrains Mono" w:cs="JetBrains Mono"/>
@@ -3253,6 +3381,7 @@
                               </w:rPr>
                               <w:t> </w:t>
                             </w:r>
+                            <w:proofErr w:type="spellStart"/>
                             <w:proofErr w:type="gramStart"/>
                             <w:r>
                               <w:rPr>
@@ -3261,6 +3390,7 @@
                               </w:rPr>
                               <w:t>AddRangeAsync</w:t>
                             </w:r>
+                            <w:proofErr w:type="spellEnd"/>
                             <w:r>
                               <w:rPr>
                                 <w:rFonts w:ascii="JetBrains Mono" w:hAnsi="JetBrains Mono" w:cs="JetBrains Mono"/>
@@ -3268,13 +3398,22 @@
                               </w:rPr>
                               <w:t>(</w:t>
                             </w:r>
+                            <w:proofErr w:type="spellStart"/>
                             <w:proofErr w:type="gramEnd"/>
                             <w:r>
                               <w:rPr>
                                 <w:rFonts w:ascii="JetBrains Mono" w:hAnsi="JetBrains Mono" w:cs="JetBrains Mono"/>
                                 <w:color w:val="DCDCDC"/>
                               </w:rPr>
-                              <w:t>ICollection&lt;T&gt;</w:t>
+                              <w:t>ICollection</w:t>
+                            </w:r>
+                            <w:proofErr w:type="spellEnd"/>
+                            <w:r>
+                              <w:rPr>
+                                <w:rFonts w:ascii="JetBrains Mono" w:hAnsi="JetBrains Mono" w:cs="JetBrains Mono"/>
+                                <w:color w:val="DCDCDC"/>
+                              </w:rPr>
+                              <w:t>&lt;T&gt;</w:t>
                             </w:r>
                             <w:r>
                               <w:rPr>
@@ -3352,6 +3491,7 @@
                               </w:rPr>
                               <w:t> </w:t>
                             </w:r>
+                            <w:proofErr w:type="spellStart"/>
                             <w:proofErr w:type="gramStart"/>
                             <w:r>
                               <w:rPr>
@@ -3360,6 +3500,7 @@
                               </w:rPr>
                               <w:t>UpdateAsync</w:t>
                             </w:r>
+                            <w:proofErr w:type="spellEnd"/>
                             <w:r>
                               <w:rPr>
                                 <w:rFonts w:ascii="JetBrains Mono" w:hAnsi="JetBrains Mono" w:cs="JetBrains Mono"/>
@@ -3434,6 +3575,7 @@
                               </w:rPr>
                               <w:t> </w:t>
                             </w:r>
+                            <w:proofErr w:type="spellStart"/>
                             <w:proofErr w:type="gramStart"/>
                             <w:r>
                               <w:rPr>
@@ -3442,6 +3584,7 @@
                               </w:rPr>
                               <w:t>UpdateRangeAsync</w:t>
                             </w:r>
+                            <w:proofErr w:type="spellEnd"/>
                             <w:r>
                               <w:rPr>
                                 <w:rFonts w:ascii="JetBrains Mono" w:hAnsi="JetBrains Mono" w:cs="JetBrains Mono"/>
@@ -3449,13 +3592,22 @@
                               </w:rPr>
                               <w:t>(</w:t>
                             </w:r>
+                            <w:proofErr w:type="spellStart"/>
                             <w:proofErr w:type="gramEnd"/>
                             <w:r>
                               <w:rPr>
                                 <w:rFonts w:ascii="JetBrains Mono" w:hAnsi="JetBrains Mono" w:cs="JetBrains Mono"/>
                                 <w:color w:val="DCDCDC"/>
                               </w:rPr>
-                              <w:t>ICollection&lt;T&gt;</w:t>
+                              <w:t>ICollection</w:t>
+                            </w:r>
+                            <w:proofErr w:type="spellEnd"/>
+                            <w:r>
+                              <w:rPr>
+                                <w:rFonts w:ascii="JetBrains Mono" w:hAnsi="JetBrains Mono" w:cs="JetBrains Mono"/>
+                                <w:color w:val="DCDCDC"/>
+                              </w:rPr>
+                              <w:t>&lt;T&gt;</w:t>
                             </w:r>
                             <w:r>
                               <w:rPr>
@@ -3533,6 +3685,7 @@
                               </w:rPr>
                               <w:t> </w:t>
                             </w:r>
+                            <w:proofErr w:type="spellStart"/>
                             <w:proofErr w:type="gramStart"/>
                             <w:r>
                               <w:rPr>
@@ -3541,6 +3694,7 @@
                               </w:rPr>
                               <w:t>DeleteAsync</w:t>
                             </w:r>
+                            <w:proofErr w:type="spellEnd"/>
                             <w:r>
                               <w:rPr>
                                 <w:rFonts w:ascii="JetBrains Mono" w:hAnsi="JetBrains Mono" w:cs="JetBrains Mono"/>
@@ -3615,6 +3769,7 @@
                               </w:rPr>
                               <w:t> </w:t>
                             </w:r>
+                            <w:proofErr w:type="spellStart"/>
                             <w:proofErr w:type="gramStart"/>
                             <w:r>
                               <w:rPr>
@@ -3623,6 +3778,7 @@
                               </w:rPr>
                               <w:t>DeleteRangeAsync</w:t>
                             </w:r>
+                            <w:proofErr w:type="spellEnd"/>
                             <w:r>
                               <w:rPr>
                                 <w:rFonts w:ascii="JetBrains Mono" w:hAnsi="JetBrains Mono" w:cs="JetBrains Mono"/>
@@ -3630,13 +3786,22 @@
                               </w:rPr>
                               <w:t>(</w:t>
                             </w:r>
+                            <w:proofErr w:type="spellStart"/>
                             <w:proofErr w:type="gramEnd"/>
                             <w:r>
                               <w:rPr>
                                 <w:rFonts w:ascii="JetBrains Mono" w:hAnsi="JetBrains Mono" w:cs="JetBrains Mono"/>
                                 <w:color w:val="DCDCDC"/>
                               </w:rPr>
-                              <w:t>ICollection&lt;T&gt;</w:t>
+                              <w:t>ICollection</w:t>
+                            </w:r>
+                            <w:proofErr w:type="spellEnd"/>
+                            <w:r>
+                              <w:rPr>
+                                <w:rFonts w:ascii="JetBrains Mono" w:hAnsi="JetBrains Mono" w:cs="JetBrains Mono"/>
+                                <w:color w:val="DCDCDC"/>
+                              </w:rPr>
+                              <w:t>&lt;T&gt;</w:t>
                             </w:r>
                             <w:r>
                               <w:rPr>
@@ -3714,6 +3879,7 @@
                               </w:rPr>
                               <w:t> </w:t>
                             </w:r>
+                            <w:proofErr w:type="spellStart"/>
                             <w:proofErr w:type="gramStart"/>
                             <w:r>
                               <w:rPr>
@@ -3722,6 +3888,7 @@
                               </w:rPr>
                               <w:t>SaveChangesAsync</w:t>
                             </w:r>
+                            <w:proofErr w:type="spellEnd"/>
                             <w:r>
                               <w:rPr>
                                 <w:rFonts w:ascii="JetBrains Mono" w:hAnsi="JetBrains Mono" w:cs="JetBrains Mono"/>
@@ -3828,6 +3995,7 @@
                         </w:rPr>
                         <w:t> </w:t>
                       </w:r>
+                      <w:proofErr w:type="spellStart"/>
                       <w:r>
                         <w:rPr>
                           <w:rFonts w:ascii="JetBrains Mono" w:hAnsi="JetBrains Mono" w:cs="JetBrains Mono"/>
@@ -3835,6 +4003,7 @@
                         </w:rPr>
                         <w:t>IGenericRepositoryAsync</w:t>
                       </w:r>
+                      <w:proofErr w:type="spellEnd"/>
                       <w:r>
                         <w:rPr>
                           <w:rFonts w:ascii="JetBrains Mono" w:hAnsi="JetBrains Mono" w:cs="JetBrains Mono"/>
@@ -3948,6 +4117,7 @@
                         </w:rPr>
                         <w:t>    </w:t>
                       </w:r>
+                      <w:proofErr w:type="spellStart"/>
                       <w:r>
                         <w:rPr>
                           <w:rFonts w:ascii="JetBrains Mono" w:hAnsi="JetBrains Mono" w:cs="JetBrains Mono"/>
@@ -3955,6 +4125,7 @@
                         </w:rPr>
                         <w:t>IDbContextTransaction</w:t>
                       </w:r>
+                      <w:proofErr w:type="spellEnd"/>
                       <w:r>
                         <w:rPr>
                           <w:rFonts w:ascii="JetBrains Mono" w:hAnsi="JetBrains Mono" w:cs="JetBrains Mono"/>
@@ -3962,6 +4133,7 @@
                         </w:rPr>
                         <w:t> </w:t>
                       </w:r>
+                      <w:proofErr w:type="spellStart"/>
                       <w:proofErr w:type="gramStart"/>
                       <w:r>
                         <w:rPr>
@@ -3970,6 +4142,7 @@
                         </w:rPr>
                         <w:t>BeginTransaction</w:t>
                       </w:r>
+                      <w:proofErr w:type="spellEnd"/>
                       <w:r>
                         <w:rPr>
                           <w:rFonts w:ascii="JetBrains Mono" w:hAnsi="JetBrains Mono" w:cs="JetBrains Mono"/>
@@ -4084,6 +4257,7 @@
                         </w:rPr>
                         <w:t> </w:t>
                       </w:r>
+                      <w:proofErr w:type="spellStart"/>
                       <w:proofErr w:type="gramStart"/>
                       <w:r>
                         <w:rPr>
@@ -4092,6 +4266,7 @@
                         </w:rPr>
                         <w:t>RollBack</w:t>
                       </w:r>
+                      <w:proofErr w:type="spellEnd"/>
                       <w:r>
                         <w:rPr>
                           <w:rFonts w:ascii="JetBrains Mono" w:hAnsi="JetBrains Mono" w:cs="JetBrains Mono"/>
@@ -4148,12 +4323,21 @@
                         </w:rPr>
                         <w:t>    </w:t>
                       </w:r>
+                      <w:proofErr w:type="spellStart"/>
                       <w:r>
                         <w:rPr>
                           <w:rFonts w:ascii="JetBrains Mono" w:hAnsi="JetBrains Mono" w:cs="JetBrains Mono"/>
                           <w:color w:val="DCDCDC"/>
                         </w:rPr>
-                        <w:t>IQueryable&lt;T&gt;</w:t>
+                        <w:t>IQueryable</w:t>
+                      </w:r>
+                      <w:proofErr w:type="spellEnd"/>
+                      <w:r>
+                        <w:rPr>
+                          <w:rFonts w:ascii="JetBrains Mono" w:hAnsi="JetBrains Mono" w:cs="JetBrains Mono"/>
+                          <w:color w:val="DCDCDC"/>
+                        </w:rPr>
+                        <w:t>&lt;T&gt;</w:t>
                       </w:r>
                       <w:r>
                         <w:rPr>
@@ -4162,6 +4346,7 @@
                         </w:rPr>
                         <w:t> </w:t>
                       </w:r>
+                      <w:proofErr w:type="spellStart"/>
                       <w:proofErr w:type="gramStart"/>
                       <w:r>
                         <w:rPr>
@@ -4170,6 +4355,7 @@
                         </w:rPr>
                         <w:t>GetTableNoTracking</w:t>
                       </w:r>
+                      <w:proofErr w:type="spellEnd"/>
                       <w:r>
                         <w:rPr>
                           <w:rFonts w:ascii="JetBrains Mono" w:hAnsi="JetBrains Mono" w:cs="JetBrains Mono"/>
@@ -4209,12 +4395,21 @@
                         </w:rPr>
                         <w:t>    </w:t>
                       </w:r>
+                      <w:proofErr w:type="spellStart"/>
                       <w:r>
                         <w:rPr>
                           <w:rFonts w:ascii="JetBrains Mono" w:hAnsi="JetBrains Mono" w:cs="JetBrains Mono"/>
                           <w:color w:val="DCDCDC"/>
                         </w:rPr>
-                        <w:t>IQueryable&lt;T&gt;</w:t>
+                        <w:t>IQueryable</w:t>
+                      </w:r>
+                      <w:proofErr w:type="spellEnd"/>
+                      <w:r>
+                        <w:rPr>
+                          <w:rFonts w:ascii="JetBrains Mono" w:hAnsi="JetBrains Mono" w:cs="JetBrains Mono"/>
+                          <w:color w:val="DCDCDC"/>
+                        </w:rPr>
+                        <w:t>&lt;T&gt;</w:t>
                       </w:r>
                       <w:r>
                         <w:rPr>
@@ -4223,6 +4418,7 @@
                         </w:rPr>
                         <w:t> </w:t>
                       </w:r>
+                      <w:proofErr w:type="spellStart"/>
                       <w:proofErr w:type="gramStart"/>
                       <w:r>
                         <w:rPr>
@@ -4231,6 +4427,7 @@
                         </w:rPr>
                         <w:t>GetTableAsTracking</w:t>
                       </w:r>
+                      <w:proofErr w:type="spellEnd"/>
                       <w:r>
                         <w:rPr>
                           <w:rFonts w:ascii="JetBrains Mono" w:hAnsi="JetBrains Mono" w:cs="JetBrains Mono"/>
@@ -4301,6 +4498,7 @@
                         </w:rPr>
                         <w:t> </w:t>
                       </w:r>
+                      <w:proofErr w:type="spellStart"/>
                       <w:proofErr w:type="gramStart"/>
                       <w:r>
                         <w:rPr>
@@ -4309,6 +4507,7 @@
                         </w:rPr>
                         <w:t>GetByIdAsync</w:t>
                       </w:r>
+                      <w:proofErr w:type="spellEnd"/>
                       <w:r>
                         <w:rPr>
                           <w:rFonts w:ascii="JetBrains Mono" w:hAnsi="JetBrains Mono" w:cs="JetBrains Mono"/>
@@ -4400,6 +4599,7 @@
                         </w:rPr>
                         <w:t> </w:t>
                       </w:r>
+                      <w:proofErr w:type="spellStart"/>
                       <w:proofErr w:type="gramStart"/>
                       <w:r>
                         <w:rPr>
@@ -4408,6 +4608,7 @@
                         </w:rPr>
                         <w:t>AddAsync</w:t>
                       </w:r>
+                      <w:proofErr w:type="spellEnd"/>
                       <w:r>
                         <w:rPr>
                           <w:rFonts w:ascii="JetBrains Mono" w:hAnsi="JetBrains Mono" w:cs="JetBrains Mono"/>
@@ -4482,6 +4683,7 @@
                         </w:rPr>
                         <w:t> </w:t>
                       </w:r>
+                      <w:proofErr w:type="spellStart"/>
                       <w:proofErr w:type="gramStart"/>
                       <w:r>
                         <w:rPr>
@@ -4490,6 +4692,7 @@
                         </w:rPr>
                         <w:t>AddRangeAsync</w:t>
                       </w:r>
+                      <w:proofErr w:type="spellEnd"/>
                       <w:r>
                         <w:rPr>
                           <w:rFonts w:ascii="JetBrains Mono" w:hAnsi="JetBrains Mono" w:cs="JetBrains Mono"/>
@@ -4497,13 +4700,22 @@
                         </w:rPr>
                         <w:t>(</w:t>
                       </w:r>
+                      <w:proofErr w:type="spellStart"/>
                       <w:proofErr w:type="gramEnd"/>
                       <w:r>
                         <w:rPr>
                           <w:rFonts w:ascii="JetBrains Mono" w:hAnsi="JetBrains Mono" w:cs="JetBrains Mono"/>
                           <w:color w:val="DCDCDC"/>
                         </w:rPr>
-                        <w:t>ICollection&lt;T&gt;</w:t>
+                        <w:t>ICollection</w:t>
+                      </w:r>
+                      <w:proofErr w:type="spellEnd"/>
+                      <w:r>
+                        <w:rPr>
+                          <w:rFonts w:ascii="JetBrains Mono" w:hAnsi="JetBrains Mono" w:cs="JetBrains Mono"/>
+                          <w:color w:val="DCDCDC"/>
+                        </w:rPr>
+                        <w:t>&lt;T&gt;</w:t>
                       </w:r>
                       <w:r>
                         <w:rPr>
@@ -4581,6 +4793,7 @@
                         </w:rPr>
                         <w:t> </w:t>
                       </w:r>
+                      <w:proofErr w:type="spellStart"/>
                       <w:proofErr w:type="gramStart"/>
                       <w:r>
                         <w:rPr>
@@ -4589,6 +4802,7 @@
                         </w:rPr>
                         <w:t>UpdateAsync</w:t>
                       </w:r>
+                      <w:proofErr w:type="spellEnd"/>
                       <w:r>
                         <w:rPr>
                           <w:rFonts w:ascii="JetBrains Mono" w:hAnsi="JetBrains Mono" w:cs="JetBrains Mono"/>
@@ -4663,6 +4877,7 @@
                         </w:rPr>
                         <w:t> </w:t>
                       </w:r>
+                      <w:proofErr w:type="spellStart"/>
                       <w:proofErr w:type="gramStart"/>
                       <w:r>
                         <w:rPr>
@@ -4671,6 +4886,7 @@
                         </w:rPr>
                         <w:t>UpdateRangeAsync</w:t>
                       </w:r>
+                      <w:proofErr w:type="spellEnd"/>
                       <w:r>
                         <w:rPr>
                           <w:rFonts w:ascii="JetBrains Mono" w:hAnsi="JetBrains Mono" w:cs="JetBrains Mono"/>
@@ -4678,13 +4894,22 @@
                         </w:rPr>
                         <w:t>(</w:t>
                       </w:r>
+                      <w:proofErr w:type="spellStart"/>
                       <w:proofErr w:type="gramEnd"/>
                       <w:r>
                         <w:rPr>
                           <w:rFonts w:ascii="JetBrains Mono" w:hAnsi="JetBrains Mono" w:cs="JetBrains Mono"/>
                           <w:color w:val="DCDCDC"/>
                         </w:rPr>
-                        <w:t>ICollection&lt;T&gt;</w:t>
+                        <w:t>ICollection</w:t>
+                      </w:r>
+                      <w:proofErr w:type="spellEnd"/>
+                      <w:r>
+                        <w:rPr>
+                          <w:rFonts w:ascii="JetBrains Mono" w:hAnsi="JetBrains Mono" w:cs="JetBrains Mono"/>
+                          <w:color w:val="DCDCDC"/>
+                        </w:rPr>
+                        <w:t>&lt;T&gt;</w:t>
                       </w:r>
                       <w:r>
                         <w:rPr>
@@ -4762,6 +4987,7 @@
                         </w:rPr>
                         <w:t> </w:t>
                       </w:r>
+                      <w:proofErr w:type="spellStart"/>
                       <w:proofErr w:type="gramStart"/>
                       <w:r>
                         <w:rPr>
@@ -4770,6 +4996,7 @@
                         </w:rPr>
                         <w:t>DeleteAsync</w:t>
                       </w:r>
+                      <w:proofErr w:type="spellEnd"/>
                       <w:r>
                         <w:rPr>
                           <w:rFonts w:ascii="JetBrains Mono" w:hAnsi="JetBrains Mono" w:cs="JetBrains Mono"/>
@@ -4844,6 +5071,7 @@
                         </w:rPr>
                         <w:t> </w:t>
                       </w:r>
+                      <w:proofErr w:type="spellStart"/>
                       <w:proofErr w:type="gramStart"/>
                       <w:r>
                         <w:rPr>
@@ -4852,6 +5080,7 @@
                         </w:rPr>
                         <w:t>DeleteRangeAsync</w:t>
                       </w:r>
+                      <w:proofErr w:type="spellEnd"/>
                       <w:r>
                         <w:rPr>
                           <w:rFonts w:ascii="JetBrains Mono" w:hAnsi="JetBrains Mono" w:cs="JetBrains Mono"/>
@@ -4859,13 +5088,22 @@
                         </w:rPr>
                         <w:t>(</w:t>
                       </w:r>
+                      <w:proofErr w:type="spellStart"/>
                       <w:proofErr w:type="gramEnd"/>
                       <w:r>
                         <w:rPr>
                           <w:rFonts w:ascii="JetBrains Mono" w:hAnsi="JetBrains Mono" w:cs="JetBrains Mono"/>
                           <w:color w:val="DCDCDC"/>
                         </w:rPr>
-                        <w:t>ICollection&lt;T&gt;</w:t>
+                        <w:t>ICollection</w:t>
+                      </w:r>
+                      <w:proofErr w:type="spellEnd"/>
+                      <w:r>
+                        <w:rPr>
+                          <w:rFonts w:ascii="JetBrains Mono" w:hAnsi="JetBrains Mono" w:cs="JetBrains Mono"/>
+                          <w:color w:val="DCDCDC"/>
+                        </w:rPr>
+                        <w:t>&lt;T&gt;</w:t>
                       </w:r>
                       <w:r>
                         <w:rPr>
@@ -4943,6 +5181,7 @@
                         </w:rPr>
                         <w:t> </w:t>
                       </w:r>
+                      <w:proofErr w:type="spellStart"/>
                       <w:proofErr w:type="gramStart"/>
                       <w:r>
                         <w:rPr>
@@ -4951,6 +5190,7 @@
                         </w:rPr>
                         <w:t>SaveChangesAsync</w:t>
                       </w:r>
+                      <w:proofErr w:type="spellEnd"/>
                       <w:r>
                         <w:rPr>
                           <w:rFonts w:ascii="JetBrains Mono" w:hAnsi="JetBrains Mono" w:cs="JetBrains Mono"/>
@@ -5324,6 +5564,7 @@
                               </w:rPr>
                               <w:t> </w:t>
                             </w:r>
+                            <w:proofErr w:type="spellStart"/>
                             <w:r>
                               <w:rPr>
                                 <w:rFonts w:ascii="JetBrains Mono" w:hAnsi="JetBrains Mono" w:cs="JetBrains Mono"/>
@@ -5331,6 +5572,7 @@
                               </w:rPr>
                               <w:t>readonly</w:t>
                             </w:r>
+                            <w:proofErr w:type="spellEnd"/>
                             <w:r>
                               <w:rPr>
                                 <w:rFonts w:ascii="JetBrains Mono" w:hAnsi="JetBrains Mono" w:cs="JetBrains Mono"/>
@@ -5338,6 +5580,7 @@
                               </w:rPr>
                               <w:t> </w:t>
                             </w:r>
+                            <w:proofErr w:type="spellStart"/>
                             <w:r>
                               <w:rPr>
                                 <w:rFonts w:ascii="JetBrains Mono" w:hAnsi="JetBrains Mono" w:cs="JetBrains Mono"/>
@@ -5345,6 +5588,7 @@
                               </w:rPr>
                               <w:t>ApplicationDBContext</w:t>
                             </w:r>
+                            <w:proofErr w:type="spellEnd"/>
                             <w:r>
                               <w:rPr>
                                 <w:rFonts w:ascii="JetBrains Mono" w:hAnsi="JetBrains Mono" w:cs="JetBrains Mono"/>
@@ -5357,7 +5601,23 @@
                                 <w:rFonts w:ascii="JetBrains Mono" w:hAnsi="JetBrains Mono" w:cs="JetBrains Mono"/>
                                 <w:color w:val="DCDCDC"/>
                               </w:rPr>
-                              <w:t>_dbContext;</w:t>
+                              <w:t>_</w:t>
+                            </w:r>
+                            <w:proofErr w:type="spellStart"/>
+                            <w:r>
+                              <w:rPr>
+                                <w:rFonts w:ascii="JetBrains Mono" w:hAnsi="JetBrains Mono" w:cs="JetBrains Mono"/>
+                                <w:color w:val="DCDCDC"/>
+                              </w:rPr>
+                              <w:t>dbContext</w:t>
+                            </w:r>
+                            <w:proofErr w:type="spellEnd"/>
+                            <w:r>
+                              <w:rPr>
+                                <w:rFonts w:ascii="JetBrains Mono" w:hAnsi="JetBrains Mono" w:cs="JetBrains Mono"/>
+                                <w:color w:val="DCDCDC"/>
+                              </w:rPr>
+                              <w:t>;</w:t>
                             </w:r>
                           </w:p>
                           <w:p>
@@ -5597,8 +5857,17 @@
                                 <w:rFonts w:ascii="JetBrains Mono" w:hAnsi="JetBrains Mono" w:cs="JetBrains Mono"/>
                                 <w:color w:val="DCDCDC"/>
                               </w:rPr>
-                              <w:t>_dbContext</w:t>
-                            </w:r>
+                              <w:t>_</w:t>
+                            </w:r>
+                            <w:proofErr w:type="spellStart"/>
+                            <w:r>
+                              <w:rPr>
+                                <w:rFonts w:ascii="JetBrains Mono" w:hAnsi="JetBrains Mono" w:cs="JetBrains Mono"/>
+                                <w:color w:val="DCDCDC"/>
+                              </w:rPr>
+                              <w:t>dbContext</w:t>
+                            </w:r>
+                            <w:proofErr w:type="spellEnd"/>
                             <w:r>
                               <w:rPr>
                                 <w:rFonts w:ascii="JetBrains Mono" w:hAnsi="JetBrains Mono" w:cs="JetBrains Mono"/>
@@ -5620,12 +5889,21 @@
                               </w:rPr>
                               <w:t> </w:t>
                             </w:r>
+                            <w:proofErr w:type="spellStart"/>
                             <w:r>
                               <w:rPr>
                                 <w:rFonts w:ascii="JetBrains Mono" w:hAnsi="JetBrains Mono" w:cs="JetBrains Mono"/>
                                 <w:color w:val="DCDCDC"/>
                               </w:rPr>
-                              <w:t>dbContext;</w:t>
+                              <w:t>dbContext</w:t>
+                            </w:r>
+                            <w:proofErr w:type="spellEnd"/>
+                            <w:r>
+                              <w:rPr>
+                                <w:rFonts w:ascii="JetBrains Mono" w:hAnsi="JetBrains Mono" w:cs="JetBrains Mono"/>
+                                <w:color w:val="DCDCDC"/>
+                              </w:rPr>
+                              <w:t>;</w:t>
                             </w:r>
                           </w:p>
                           <w:p>
@@ -5916,6 +6194,7 @@
                               </w:rPr>
                               <w:t> </w:t>
                             </w:r>
+                            <w:proofErr w:type="spellStart"/>
                             <w:proofErr w:type="gramStart"/>
                             <w:r>
                               <w:rPr>
@@ -5924,6 +6203,7 @@
                               </w:rPr>
                               <w:t>GetByIdAsync</w:t>
                             </w:r>
+                            <w:proofErr w:type="spellEnd"/>
                             <w:r>
                               <w:rPr>
                                 <w:rFonts w:ascii="JetBrains Mono" w:hAnsi="JetBrains Mono" w:cs="JetBrains Mono"/>
@@ -6051,7 +6331,15 @@
                                 <w:rFonts w:ascii="JetBrains Mono" w:hAnsi="JetBrains Mono" w:cs="JetBrains Mono"/>
                                 <w:color w:val="DCDCDC"/>
                               </w:rPr>
-                              <w:t>_dbContext</w:t>
+                              <w:t>_</w:t>
+                            </w:r>
+                            <w:proofErr w:type="spellStart"/>
+                            <w:r>
+                              <w:rPr>
+                                <w:rFonts w:ascii="JetBrains Mono" w:hAnsi="JetBrains Mono" w:cs="JetBrains Mono"/>
+                                <w:color w:val="DCDCDC"/>
+                              </w:rPr>
+                              <w:t>dbContext</w:t>
                             </w:r>
                             <w:r>
                               <w:rPr>
@@ -6065,7 +6353,15 @@
                                 <w:rFonts w:ascii="JetBrains Mono" w:hAnsi="JetBrains Mono" w:cs="JetBrains Mono"/>
                                 <w:color w:val="DCDCDC"/>
                               </w:rPr>
-                              <w:t>Set&lt;T&gt;</w:t>
+                              <w:t>Set</w:t>
+                            </w:r>
+                            <w:proofErr w:type="spellEnd"/>
+                            <w:r>
+                              <w:rPr>
+                                <w:rFonts w:ascii="JetBrains Mono" w:hAnsi="JetBrains Mono" w:cs="JetBrains Mono"/>
+                                <w:color w:val="DCDCDC"/>
+                              </w:rPr>
+                              <w:t>&lt;T&gt;</w:t>
                             </w:r>
                             <w:r>
                               <w:rPr>
@@ -6089,6 +6385,7 @@
                               </w:rPr>
                               <w:t>.</w:t>
                             </w:r>
+                            <w:proofErr w:type="spellStart"/>
                             <w:r>
                               <w:rPr>
                                 <w:rFonts w:ascii="JetBrains Mono" w:hAnsi="JetBrains Mono" w:cs="JetBrains Mono"/>
@@ -6096,6 +6393,7 @@
                               </w:rPr>
                               <w:t>FindAsync</w:t>
                             </w:r>
+                            <w:proofErr w:type="spellEnd"/>
                             <w:proofErr w:type="gramEnd"/>
                             <w:r>
                               <w:rPr>
@@ -6447,6 +6745,7 @@
                         </w:rPr>
                         <w:t> </w:t>
                       </w:r>
+                      <w:proofErr w:type="spellStart"/>
                       <w:r>
                         <w:rPr>
                           <w:rFonts w:ascii="JetBrains Mono" w:hAnsi="JetBrains Mono" w:cs="JetBrains Mono"/>
@@ -6454,6 +6753,7 @@
                         </w:rPr>
                         <w:t>readonly</w:t>
                       </w:r>
+                      <w:proofErr w:type="spellEnd"/>
                       <w:r>
                         <w:rPr>
                           <w:rFonts w:ascii="JetBrains Mono" w:hAnsi="JetBrains Mono" w:cs="JetBrains Mono"/>
@@ -6461,6 +6761,7 @@
                         </w:rPr>
                         <w:t> </w:t>
                       </w:r>
+                      <w:proofErr w:type="spellStart"/>
                       <w:r>
                         <w:rPr>
                           <w:rFonts w:ascii="JetBrains Mono" w:hAnsi="JetBrains Mono" w:cs="JetBrains Mono"/>
@@ -6468,6 +6769,7 @@
                         </w:rPr>
                         <w:t>ApplicationDBContext</w:t>
                       </w:r>
+                      <w:proofErr w:type="spellEnd"/>
                       <w:r>
                         <w:rPr>
                           <w:rFonts w:ascii="JetBrains Mono" w:hAnsi="JetBrains Mono" w:cs="JetBrains Mono"/>
@@ -6480,7 +6782,23 @@
                           <w:rFonts w:ascii="JetBrains Mono" w:hAnsi="JetBrains Mono" w:cs="JetBrains Mono"/>
                           <w:color w:val="DCDCDC"/>
                         </w:rPr>
-                        <w:t>_dbContext;</w:t>
+                        <w:t>_</w:t>
+                      </w:r>
+                      <w:proofErr w:type="spellStart"/>
+                      <w:r>
+                        <w:rPr>
+                          <w:rFonts w:ascii="JetBrains Mono" w:hAnsi="JetBrains Mono" w:cs="JetBrains Mono"/>
+                          <w:color w:val="DCDCDC"/>
+                        </w:rPr>
+                        <w:t>dbContext</w:t>
+                      </w:r>
+                      <w:proofErr w:type="spellEnd"/>
+                      <w:r>
+                        <w:rPr>
+                          <w:rFonts w:ascii="JetBrains Mono" w:hAnsi="JetBrains Mono" w:cs="JetBrains Mono"/>
+                          <w:color w:val="DCDCDC"/>
+                        </w:rPr>
+                        <w:t>;</w:t>
                       </w:r>
                     </w:p>
                     <w:p>
@@ -6720,8 +7038,17 @@
                           <w:rFonts w:ascii="JetBrains Mono" w:hAnsi="JetBrains Mono" w:cs="JetBrains Mono"/>
                           <w:color w:val="DCDCDC"/>
                         </w:rPr>
-                        <w:t>_dbContext</w:t>
-                      </w:r>
+                        <w:t>_</w:t>
+                      </w:r>
+                      <w:proofErr w:type="spellStart"/>
+                      <w:r>
+                        <w:rPr>
+                          <w:rFonts w:ascii="JetBrains Mono" w:hAnsi="JetBrains Mono" w:cs="JetBrains Mono"/>
+                          <w:color w:val="DCDCDC"/>
+                        </w:rPr>
+                        <w:t>dbContext</w:t>
+                      </w:r>
+                      <w:proofErr w:type="spellEnd"/>
                       <w:r>
                         <w:rPr>
                           <w:rFonts w:ascii="JetBrains Mono" w:hAnsi="JetBrains Mono" w:cs="JetBrains Mono"/>
@@ -6743,12 +7070,21 @@
                         </w:rPr>
                         <w:t> </w:t>
                       </w:r>
+                      <w:proofErr w:type="spellStart"/>
                       <w:r>
                         <w:rPr>
                           <w:rFonts w:ascii="JetBrains Mono" w:hAnsi="JetBrains Mono" w:cs="JetBrains Mono"/>
                           <w:color w:val="DCDCDC"/>
                         </w:rPr>
-                        <w:t>dbContext;</w:t>
+                        <w:t>dbContext</w:t>
+                      </w:r>
+                      <w:proofErr w:type="spellEnd"/>
+                      <w:r>
+                        <w:rPr>
+                          <w:rFonts w:ascii="JetBrains Mono" w:hAnsi="JetBrains Mono" w:cs="JetBrains Mono"/>
+                          <w:color w:val="DCDCDC"/>
+                        </w:rPr>
+                        <w:t>;</w:t>
                       </w:r>
                     </w:p>
                     <w:p>
@@ -7039,6 +7375,7 @@
                         </w:rPr>
                         <w:t> </w:t>
                       </w:r>
+                      <w:proofErr w:type="spellStart"/>
                       <w:proofErr w:type="gramStart"/>
                       <w:r>
                         <w:rPr>
@@ -7047,6 +7384,7 @@
                         </w:rPr>
                         <w:t>GetByIdAsync</w:t>
                       </w:r>
+                      <w:proofErr w:type="spellEnd"/>
                       <w:r>
                         <w:rPr>
                           <w:rFonts w:ascii="JetBrains Mono" w:hAnsi="JetBrains Mono" w:cs="JetBrains Mono"/>
@@ -7174,7 +7512,15 @@
                           <w:rFonts w:ascii="JetBrains Mono" w:hAnsi="JetBrains Mono" w:cs="JetBrains Mono"/>
                           <w:color w:val="DCDCDC"/>
                         </w:rPr>
-                        <w:t>_dbContext</w:t>
+                        <w:t>_</w:t>
+                      </w:r>
+                      <w:proofErr w:type="spellStart"/>
+                      <w:r>
+                        <w:rPr>
+                          <w:rFonts w:ascii="JetBrains Mono" w:hAnsi="JetBrains Mono" w:cs="JetBrains Mono"/>
+                          <w:color w:val="DCDCDC"/>
+                        </w:rPr>
+                        <w:t>dbContext</w:t>
                       </w:r>
                       <w:r>
                         <w:rPr>
@@ -7188,7 +7534,15 @@
                           <w:rFonts w:ascii="JetBrains Mono" w:hAnsi="JetBrains Mono" w:cs="JetBrains Mono"/>
                           <w:color w:val="DCDCDC"/>
                         </w:rPr>
-                        <w:t>Set&lt;T&gt;</w:t>
+                        <w:t>Set</w:t>
+                      </w:r>
+                      <w:proofErr w:type="spellEnd"/>
+                      <w:r>
+                        <w:rPr>
+                          <w:rFonts w:ascii="JetBrains Mono" w:hAnsi="JetBrains Mono" w:cs="JetBrains Mono"/>
+                          <w:color w:val="DCDCDC"/>
+                        </w:rPr>
+                        <w:t>&lt;T&gt;</w:t>
                       </w:r>
                       <w:r>
                         <w:rPr>
@@ -7212,6 +7566,7 @@
                         </w:rPr>
                         <w:t>.</w:t>
                       </w:r>
+                      <w:proofErr w:type="spellStart"/>
                       <w:r>
                         <w:rPr>
                           <w:rFonts w:ascii="JetBrains Mono" w:hAnsi="JetBrains Mono" w:cs="JetBrains Mono"/>
@@ -7219,6 +7574,7 @@
                         </w:rPr>
                         <w:t>FindAsync</w:t>
                       </w:r>
+                      <w:proofErr w:type="spellEnd"/>
                       <w:proofErr w:type="gramEnd"/>
                       <w:r>
                         <w:rPr>
@@ -7775,7 +8131,7 @@
 </file>
 
 <file path=word/numbering.xml><?xml version="1.0" encoding="utf-8"?>
-<w:numbering xmlns:wpc="http://schemas.microsoft.com/office/word/2010/wordprocessingCanvas" xmlns:cx="http://schemas.microsoft.com/office/drawing/2014/chartex" xmlns:cx1="http://schemas.microsoft.com/office/drawing/2015/9/8/chartex" xmlns:cx2="http://schemas.microsoft.com/office/drawing/2015/10/21/chartex" xmlns:cx3="http://schemas.microsoft.com/office/drawing/2016/5/9/chartex" xmlns:cx4="http://schemas.microsoft.com/office/drawing/2016/5/10/chartex" xmlns:cx5="http://schemas.microsoft.com/office/drawing/2016/5/11/chartex" xmlns:cx6="http://schemas.microsoft.com/office/drawing/2016/5/12/chartex" xmlns:cx7="http://schemas.microsoft.com/office/drawing/2016/5/13/chartex" xmlns:cx8="http://schemas.microsoft.com/office/drawing/2016/5/14/chartex" xmlns:mc="http://schemas.openxmlformats.org/markup-compatibility/2006" xmlns:aink="http://schemas.microsoft.com/office/drawing/2016/ink" xmlns:am3d="http://schemas.microsoft.com/office/drawing/2017/model3d" xmlns:o="urn:schemas-microsoft-com:office:office" xmlns:oel="http://schemas.microsoft.com/office/2019/extlst" xmlns:r="http://schemas.openxmlformats.org/officeDocument/2006/relationships" xmlns:m="http://schemas.openxmlformats.org/officeDocument/2006/math" xmlns:v="urn:schemas-microsoft-com:vml" xmlns:wp14="http://schemas.microsoft.com/office/word/2010/wordprocessingDrawing" xmlns:wp="http://schemas.openxmlformats.org/drawingml/2006/wordprocessingDrawing" xmlns:w10="urn:schemas-microsoft-com:office:word" xmlns:w="http://schemas.openxmlformats.org/wordprocessingml/2006/main" xmlns:w14="http://schemas.microsoft.com/office/word/2010/wordml" xmlns:w15="http://schemas.microsoft.com/office/word/2012/wordml" xmlns:w16cex="http://schemas.microsoft.com/office/word/2018/wordml/cex" xmlns:w16cid="http://schemas.microsoft.com/office/word/2016/wordml/cid" xmlns:w16="http://schemas.microsoft.com/office/word/2018/wordml" xmlns:w16du="http://schemas.microsoft.com/office/word/2023/wordml/word16du" xmlns:w16sdtdh="http://schemas.microsoft.com/office/word/2020/wordml/sdtdatahash" xmlns:w16se="http://schemas.microsoft.com/office/word/2015/wordml/symex" xmlns:wpg="http://schemas.microsoft.com/office/word/2010/wordprocessingGroup" xmlns:wpi="http://schemas.microsoft.com/office/word/2010/wordprocessingInk" xmlns:wne="http://schemas.microsoft.com/office/word/2006/wordml" xmlns:wps="http://schemas.microsoft.com/office/word/2010/wordprocessingShape" mc:Ignorable="w14 w15 w16se w16cid w16 w16cex w16sdtdh wp14">
+<w:numbering xmlns:wpc="http://schemas.microsoft.com/office/word/2010/wordprocessingCanvas" xmlns:cx="http://schemas.microsoft.com/office/drawing/2014/chartex" xmlns:cx1="http://schemas.microsoft.com/office/drawing/2015/9/8/chartex" xmlns:cx2="http://schemas.microsoft.com/office/drawing/2015/10/21/chartex" xmlns:cx3="http://schemas.microsoft.com/office/drawing/2016/5/9/chartex" xmlns:cx4="http://schemas.microsoft.com/office/drawing/2016/5/10/chartex" xmlns:cx5="http://schemas.microsoft.com/office/drawing/2016/5/11/chartex" xmlns:cx6="http://schemas.microsoft.com/office/drawing/2016/5/12/chartex" xmlns:cx7="http://schemas.microsoft.com/office/drawing/2016/5/13/chartex" xmlns:cx8="http://schemas.microsoft.com/office/drawing/2016/5/14/chartex" xmlns:mc="http://schemas.openxmlformats.org/markup-compatibility/2006" xmlns:aink="http://schemas.microsoft.com/office/drawing/2016/ink" xmlns:am3d="http://schemas.microsoft.com/office/drawing/2017/model3d" xmlns:o="urn:schemas-microsoft-com:office:office" xmlns:oel="http://schemas.microsoft.com/office/2019/extlst" xmlns:r="http://schemas.openxmlformats.org/officeDocument/2006/relationships" xmlns:m="http://schemas.openxmlformats.org/officeDocument/2006/math" xmlns:v="urn:schemas-microsoft-com:vml" xmlns:wp14="http://schemas.microsoft.com/office/word/2010/wordprocessingDrawing" xmlns:wp="http://schemas.openxmlformats.org/drawingml/2006/wordprocessingDrawing" xmlns:w10="urn:schemas-microsoft-com:office:word" xmlns:w="http://schemas.openxmlformats.org/wordprocessingml/2006/main" xmlns:w14="http://schemas.microsoft.com/office/word/2010/wordml" xmlns:w15="http://schemas.microsoft.com/office/word/2012/wordml" xmlns:w16cex="http://schemas.microsoft.com/office/word/2018/wordml/cex" xmlns:w16cid="http://schemas.microsoft.com/office/word/2016/wordml/cid" xmlns:w16="http://schemas.microsoft.com/office/word/2018/wordml" xmlns:w16sdtdh="http://schemas.microsoft.com/office/word/2020/wordml/sdtdatahash" xmlns:w16se="http://schemas.microsoft.com/office/word/2015/wordml/symex" xmlns:wpg="http://schemas.microsoft.com/office/word/2010/wordprocessingGroup" xmlns:wpi="http://schemas.microsoft.com/office/word/2010/wordprocessingInk" xmlns:wne="http://schemas.microsoft.com/office/word/2006/wordml" xmlns:wps="http://schemas.microsoft.com/office/word/2010/wordprocessingShape" mc:Ignorable="w14 w15 w16se w16cid w16 w16cex w16sdtdh wp14">
   <w:abstractNum w:abstractNumId="0" w15:restartNumberingAfterBreak="0">
     <w:nsid w:val="415B7782"/>
     <w:multiLevelType w:val="hybridMultilevel"/>

</xml_diff>